<commit_message>
Burn / Dados / Ref. Biblio
Arrumei o lugar do burndown e coloquei as pesquisas do últimos dias
</commit_message>
<xml_diff>
--- a/docs/Referências bibliográficas API.docx
+++ b/docs/Referências bibliográficas API.docx
@@ -39,19 +39,21 @@
         <w:rPr>
           <w:rFonts w:ascii="Arial" w:hAnsi="Arial" w:cs="Arial"/>
         </w:rPr>
-        <w:t>Site usado para colher os dados da SRAG(</w:t>
-      </w:r>
-      <w:r>
-        <w:rPr>
-          <w:rFonts w:ascii="Arial" w:hAnsi="Arial" w:cs="Arial"/>
-        </w:rPr>
-        <w:t>Síndrome Respiratória Aguda Grave</w:t>
-      </w:r>
-      <w:r>
-        <w:rPr>
-          <w:rFonts w:ascii="Arial" w:hAnsi="Arial" w:cs="Arial"/>
-        </w:rPr>
-        <w:t>):</w:t>
+        <w:t xml:space="preserve">Site usado para colher os dados da </w:t>
+      </w:r>
+      <w:proofErr w:type="gramStart"/>
+      <w:r>
+        <w:rPr>
+          <w:rFonts w:ascii="Arial" w:hAnsi="Arial" w:cs="Arial"/>
+        </w:rPr>
+        <w:t>SRAG(</w:t>
+      </w:r>
+      <w:proofErr w:type="gramEnd"/>
+      <w:r>
+        <w:rPr>
+          <w:rFonts w:ascii="Arial" w:hAnsi="Arial" w:cs="Arial"/>
+        </w:rPr>
+        <w:t>Síndrome Respiratória Aguda Grave):</w:t>
       </w:r>
       <w:r>
         <w:rPr>
@@ -87,6 +89,108 @@
         </w:rPr>
         <w:t>*Para colher os dados deste site em específico utilizamos a função “Embutir” em pré-visualização do botão “Explorar” que se localiza em frente do documento na presente página e colocamos o código gerado no escopo da nossa página do editor de código-fonte a fim de fazer uma raspagem de dados.</w:t>
       </w:r>
+    </w:p>
+    <w:p>
+      <w:pPr>
+        <w:rPr>
+          <w:rFonts w:ascii="Arial" w:hAnsi="Arial" w:cs="Arial"/>
+        </w:rPr>
+      </w:pPr>
+    </w:p>
+    <w:p>
+      <w:pPr>
+        <w:rPr>
+          <w:rFonts w:ascii="Arial" w:hAnsi="Arial" w:cs="Arial"/>
+        </w:rPr>
+      </w:pPr>
+      <w:r>
+        <w:rPr>
+          <w:rFonts w:ascii="Arial" w:hAnsi="Arial" w:cs="Arial"/>
+        </w:rPr>
+        <w:t xml:space="preserve">- Sites utilizados para colher dados sobre os gastos </w:t>
+      </w:r>
+      <w:r>
+        <w:rPr>
+          <w:rFonts w:ascii="Arial" w:hAnsi="Arial" w:cs="Arial"/>
+        </w:rPr>
+        <w:t xml:space="preserve">relacionados à covid </w:t>
+      </w:r>
+      <w:r>
+        <w:rPr>
+          <w:rFonts w:ascii="Arial" w:hAnsi="Arial" w:cs="Arial"/>
+        </w:rPr>
+        <w:t>das cidades</w:t>
+      </w:r>
+      <w:r>
+        <w:rPr>
+          <w:rFonts w:ascii="Arial" w:hAnsi="Arial" w:cs="Arial"/>
+        </w:rPr>
+        <w:t>: São José dos Campos, Taubaté, Jacareí e Caçapava.</w:t>
+      </w:r>
+    </w:p>
+    <w:p>
+      <w:pPr>
+        <w:rPr>
+          <w:rFonts w:ascii="Arial" w:hAnsi="Arial" w:cs="Arial"/>
+        </w:rPr>
+      </w:pPr>
+      <w:hyperlink r:id="rId5" w:history="1">
+        <w:r>
+          <w:rPr>
+            <w:rStyle w:val="Hyperlink"/>
+            <w:rFonts w:ascii="Arial" w:hAnsi="Arial" w:cs="Arial"/>
+          </w:rPr>
+          <w:t>https://servicos.sjc.sp.gov.br/transparencia2/despesascovid</w:t>
+        </w:r>
+      </w:hyperlink>
+    </w:p>
+    <w:p>
+      <w:pPr>
+        <w:rPr>
+          <w:rFonts w:ascii="Arial" w:hAnsi="Arial" w:cs="Arial"/>
+        </w:rPr>
+      </w:pPr>
+      <w:hyperlink r:id="rId6" w:history="1">
+        <w:r>
+          <w:rPr>
+            <w:rStyle w:val="Hyperlink"/>
+            <w:rFonts w:ascii="Arial" w:hAnsi="Arial" w:cs="Arial"/>
+          </w:rPr>
+          <w:t>https://taubate.meumunicipio.digital/apex/taubate/f?p=839:4</w:t>
+        </w:r>
+      </w:hyperlink>
+    </w:p>
+    <w:p>
+      <w:pPr>
+        <w:rPr>
+          <w:rFonts w:ascii="Arial" w:hAnsi="Arial" w:cs="Arial"/>
+        </w:rPr>
+      </w:pPr>
+      <w:hyperlink r:id="rId7" w:tgtFrame="_blank" w:tooltip="https://siap.jacarei.sp.gov.br/portal-transparencia/covid-19" w:history="1">
+        <w:r>
+          <w:rPr>
+            <w:rStyle w:val="Hyperlink"/>
+            <w:rFonts w:ascii="Arial" w:hAnsi="Arial" w:cs="Arial"/>
+          </w:rPr>
+          <w:t>https://siap.jacarei.sp.gov.br/portal-transparencia/covid-19</w:t>
+        </w:r>
+      </w:hyperlink>
+    </w:p>
+    <w:p>
+      <w:pPr>
+        <w:rPr>
+          <w:rFonts w:ascii="Arial" w:hAnsi="Arial" w:cs="Arial"/>
+        </w:rPr>
+      </w:pPr>
+      <w:hyperlink r:id="rId8" w:tgtFrame="_blank" w:tooltip="https://transparencia.cacapava.sp.gov.br/tdaportalclient.aspx?417" w:history="1">
+        <w:r>
+          <w:rPr>
+            <w:rStyle w:val="Hyperlink"/>
+            <w:rFonts w:ascii="Arial" w:hAnsi="Arial" w:cs="Arial"/>
+          </w:rPr>
+          <w:t>https://transparencia.cacapava.sp.gov.br/TDAPortalClient.aspx?417</w:t>
+        </w:r>
+      </w:hyperlink>
     </w:p>
     <w:p>
       <w:pPr>

</xml_diff>

<commit_message>
atualizei as referências bibliográficas
adicionei os links para os bancos de dados sobre tratamento
</commit_message>
<xml_diff>
--- a/docs/Referências bibliográficas API.docx
+++ b/docs/Referências bibliográficas API.docx
@@ -198,6 +198,51 @@
           <w:rFonts w:ascii="Arial" w:hAnsi="Arial" w:cs="Arial"/>
         </w:rPr>
       </w:pPr>
+    </w:p>
+    <w:p>
+      <w:pPr>
+        <w:rPr>
+          <w:rFonts w:ascii="Arial" w:hAnsi="Arial" w:cs="Arial"/>
+        </w:rPr>
+      </w:pPr>
+      <w:r>
+        <w:rPr>
+          <w:rFonts w:ascii="Arial" w:hAnsi="Arial" w:cs="Arial"/>
+        </w:rPr>
+        <w:t>- Sites utilizados para coletar dados sobre tratamento da covid-19 (hospitalizações e vacinação)</w:t>
+      </w:r>
+    </w:p>
+    <w:p>
+      <w:pPr>
+        <w:rPr>
+          <w:rFonts w:ascii="Arial" w:hAnsi="Arial" w:cs="Arial"/>
+        </w:rPr>
+      </w:pPr>
+      <w:hyperlink r:id="rId9" w:history="1">
+        <w:r>
+          <w:rPr>
+            <w:rStyle w:val="Hyperlink"/>
+            <w:rFonts w:ascii="Arial" w:hAnsi="Arial" w:cs="Arial"/>
+          </w:rPr>
+          <w:t>https://health.google.com/covid-19/open-data/explorer</w:t>
+        </w:r>
+      </w:hyperlink>
+    </w:p>
+    <w:p>
+      <w:pPr>
+        <w:rPr>
+          <w:rFonts w:ascii="Arial" w:hAnsi="Arial" w:cs="Arial"/>
+        </w:rPr>
+      </w:pPr>
+      <w:hyperlink r:id="rId10" w:history="1">
+        <w:r>
+          <w:rPr>
+            <w:rStyle w:val="Hyperlink"/>
+            <w:rFonts w:ascii="Arial" w:hAnsi="Arial" w:cs="Arial"/>
+          </w:rPr>
+          <w:t>https://vacinaja.sp.gov.br/vacinometro/?utm_source=portal&amp;utm_medium=banner-topo&amp;utm_campaign=Vacinometro-Municipios</w:t>
+        </w:r>
+      </w:hyperlink>
     </w:p>
     <w:p>
       <w:pPr>

</xml_diff>

<commit_message>
Update Referências bibliográficas API.docx
</commit_message>
<xml_diff>
--- a/docs/Referências bibliográficas API.docx
+++ b/docs/Referências bibliográficas API.docx
@@ -39,21 +39,7 @@
         <w:rPr>
           <w:rFonts w:ascii="Arial" w:hAnsi="Arial" w:cs="Arial"/>
         </w:rPr>
-        <w:t xml:space="preserve">Site usado para colher os dados da </w:t>
-      </w:r>
-      <w:proofErr w:type="gramStart"/>
-      <w:r>
-        <w:rPr>
-          <w:rFonts w:ascii="Arial" w:hAnsi="Arial" w:cs="Arial"/>
-        </w:rPr>
-        <w:t>SRAG(</w:t>
-      </w:r>
-      <w:proofErr w:type="gramEnd"/>
-      <w:r>
-        <w:rPr>
-          <w:rFonts w:ascii="Arial" w:hAnsi="Arial" w:cs="Arial"/>
-        </w:rPr>
-        <w:t>Síndrome Respiratória Aguda Grave):</w:t>
+        <w:t>Site usado para colher os dados da SRAG(Síndrome Respiratória Aguda Grave):</w:t>
       </w:r>
       <w:r>
         <w:rPr>
@@ -250,6 +236,127 @@
           <w:rFonts w:ascii="Arial" w:hAnsi="Arial" w:cs="Arial"/>
         </w:rPr>
       </w:pPr>
+    </w:p>
+    <w:p>
+      <w:pPr>
+        <w:rPr>
+          <w:rFonts w:ascii="Arial" w:hAnsi="Arial" w:cs="Arial"/>
+        </w:rPr>
+      </w:pPr>
+      <w:r>
+        <w:rPr>
+          <w:rFonts w:ascii="Arial" w:hAnsi="Arial" w:cs="Arial"/>
+        </w:rPr>
+        <w:t>-Sites usados para fazer a relação entre covid-19 e covid longa (inclui pesquisas, gráficos do SRAG e tabelas)</w:t>
+      </w:r>
+    </w:p>
+    <w:p>
+      <w:pPr>
+        <w:rPr>
+          <w:rFonts w:ascii="Arial" w:hAnsi="Arial" w:cs="Arial"/>
+        </w:rPr>
+      </w:pPr>
+      <w:hyperlink r:id="rId11" w:history="1">
+        <w:r>
+          <w:rPr>
+            <w:rStyle w:val="Hyperlink"/>
+            <w:rFonts w:ascii="Arial" w:hAnsi="Arial" w:cs="Arial"/>
+          </w:rPr>
+          <w:t>https://informe.ensp.fiocruz.br/noticias/53342</w:t>
+        </w:r>
+      </w:hyperlink>
+    </w:p>
+    <w:p>
+      <w:pPr>
+        <w:rPr>
+          <w:rFonts w:ascii="Arial" w:hAnsi="Arial" w:cs="Arial"/>
+        </w:rPr>
+      </w:pPr>
+      <w:hyperlink r:id="rId12" w:history="1">
+        <w:r>
+          <w:rPr>
+            <w:rStyle w:val="Hyperlink"/>
+            <w:rFonts w:ascii="Arial" w:hAnsi="Arial" w:cs="Arial"/>
+          </w:rPr>
+          <w:t>http://info.gripe.fiocruz.br/</w:t>
+        </w:r>
+      </w:hyperlink>
+    </w:p>
+    <w:p>
+      <w:pPr>
+        <w:rPr>
+          <w:rFonts w:ascii="Arial" w:hAnsi="Arial" w:cs="Arial"/>
+        </w:rPr>
+      </w:pPr>
+      <w:hyperlink r:id="rId13" w:history="1">
+        <w:r>
+          <w:rPr>
+            <w:rStyle w:val="Hyperlink"/>
+            <w:rFonts w:ascii="Arial" w:hAnsi="Arial" w:cs="Arial"/>
+          </w:rPr>
+          <w:t>https://opendatasus.saude.gov.br/dataset/srag-2020</w:t>
+        </w:r>
+      </w:hyperlink>
+    </w:p>
+    <w:p>
+      <w:pPr>
+        <w:rPr>
+          <w:rFonts w:ascii="Arial" w:hAnsi="Arial" w:cs="Arial"/>
+        </w:rPr>
+      </w:pPr>
+      <w:hyperlink r:id="rId14" w:history="1">
+        <w:r>
+          <w:rPr>
+            <w:rStyle w:val="Hyperlink"/>
+            <w:rFonts w:ascii="Arial" w:hAnsi="Arial" w:cs="Arial"/>
+          </w:rPr>
+          <w:t>https://opendatasus.saude.gov.br/dataset/srag-2021-a-2023</w:t>
+        </w:r>
+      </w:hyperlink>
+    </w:p>
+    <w:p>
+      <w:pPr>
+        <w:rPr>
+          <w:rFonts w:ascii="Arial" w:hAnsi="Arial" w:cs="Arial"/>
+        </w:rPr>
+      </w:pPr>
+      <w:hyperlink r:id="rId15" w:history="1">
+        <w:r>
+          <w:rPr>
+            <w:rStyle w:val="Hyperlink"/>
+            <w:rFonts w:ascii="Arial" w:hAnsi="Arial" w:cs="Arial"/>
+          </w:rPr>
+          <w:t>https://www-thelancet-com.translate.goog/journals/eclinm/article/PIIS2589-5370(21)00299-6/fulltext?_x_tr_sl=pt&amp;_x_tr_tl=en&amp;_x_tr_hl=pt-BR&amp;_x_tr_pto=wapp#seccesectitle0027</w:t>
+        </w:r>
+      </w:hyperlink>
+      <w:r>
+        <w:rPr>
+          <w:rFonts w:ascii="Arial" w:hAnsi="Arial" w:cs="Arial"/>
+        </w:rPr>
+        <w:t xml:space="preserve"> (site)</w:t>
+      </w:r>
+    </w:p>
+    <w:p>
+      <w:pPr>
+        <w:rPr>
+          <w:rFonts w:ascii="Arial" w:hAnsi="Arial" w:cs="Arial"/>
+        </w:rPr>
+      </w:pPr>
+      <w:hyperlink r:id="rId16" w:history="1">
+        <w:r>
+          <w:rPr>
+            <w:rStyle w:val="Hyperlink"/>
+            <w:rFonts w:ascii="Arial" w:hAnsi="Arial" w:cs="Arial"/>
+          </w:rPr>
+          <w:t>https://www-thelancet-com.translate.goog/journals/eclinm/article/PIIS2589-5370(21)00299-6/fulltext?_x_tr_sl=pt&amp;_x_tr_tl=en&amp;_x_tr_hl=pt-BR&amp;_x_tr_pto=wapp#seccesectitle0027</w:t>
+        </w:r>
+      </w:hyperlink>
+      <w:r>
+        <w:rPr>
+          <w:rFonts w:ascii="Arial" w:hAnsi="Arial" w:cs="Arial"/>
+        </w:rPr>
+        <w:t xml:space="preserve"> (link direto pra tabela do site)</w:t>
+      </w:r>
     </w:p>
     <w:sectPr>
       <w:pgSz w:w="11906" w:h="16838"/>

</xml_diff>